<commit_message>
Added a more detailed drawing
</commit_message>
<xml_diff>
--- a/ToothbrushHolderAdapter.docx
+++ b/ToothbrushHolderAdapter.docx
@@ -33,31 +33,29 @@
         <w:t>s</w:t>
       </w:r>
       <w:r>
-        <w:t xml:space="preserve">.  Bathrooms were designed with places to mount a number of these </w:t>
-      </w:r>
-      <w:r>
-        <w:t>toothbrush</w:t>
-      </w:r>
-      <w:r>
-        <w:t xml:space="preserve">es.  Since these </w:t>
+        <w:t xml:space="preserve">.  Bathrooms were designed with places to mount a number of these toothbrushes.  Since these </w:t>
       </w:r>
       <w:r>
         <w:t xml:space="preserve">rectangular </w:t>
       </w:r>
       <w:r>
-        <w:t>handle</w:t>
-      </w:r>
-      <w:r>
-        <w:t xml:space="preserve">s were uncomfortable to hold, eventually they were replaced with wider </w:t>
-      </w:r>
-      <w:r>
-        <w:t>ergonomic</w:t>
-      </w:r>
-      <w:r>
-        <w:t xml:space="preserve"> versions.  These newer versions didn’t fit the old holders.  This adapter solves that problem</w:t>
+        <w:t>handles were uncomfortable to hold, eventually they were replaced with wider ergonomic versions.  These newer versions didn’t fit the old holders.  This adapter solves that problem</w:t>
       </w:r>
       <w:r>
         <w:t>.</w:t>
+      </w:r>
+    </w:p>
+    <w:p>
+      <w:r>
+        <w:t xml:space="preserve">This was designed using </w:t>
+      </w:r>
+      <w:proofErr w:type="spellStart"/>
+      <w:r>
+        <w:t>Onshape</w:t>
+      </w:r>
+      <w:proofErr w:type="spellEnd"/>
+      <w:r>
+        <w:t>.  Using a single sketch, shown below, I extruded the design, also shown below, to make the finished product.  Assorted chamfers and fillets were used to smooth the holder and make connections between sections more robust.</w:t>
       </w:r>
     </w:p>
     <w:p/>
@@ -194,6 +192,7 @@
     <w:lsdException w:name="HTML Sample" w:semiHidden="1" w:unhideWhenUsed="1"/>
     <w:lsdException w:name="HTML Typewriter" w:semiHidden="1" w:unhideWhenUsed="1"/>
     <w:lsdException w:name="HTML Variable" w:semiHidden="1" w:unhideWhenUsed="1"/>
+    <w:lsdException w:name="Normal Table" w:semiHidden="1" w:unhideWhenUsed="1"/>
     <w:lsdException w:name="annotation subject" w:semiHidden="1" w:unhideWhenUsed="1"/>
     <w:lsdException w:name="No List" w:semiHidden="1" w:unhideWhenUsed="1"/>
     <w:lsdException w:name="Outline List 1" w:semiHidden="1" w:unhideWhenUsed="1"/>
@@ -240,8 +239,10 @@
     <w:lsdException w:name="Table Subtle 2" w:semiHidden="1" w:unhideWhenUsed="1"/>
     <w:lsdException w:name="Table Web 1" w:semiHidden="1" w:unhideWhenUsed="1"/>
     <w:lsdException w:name="Table Web 2" w:semiHidden="1" w:unhideWhenUsed="1"/>
+    <w:lsdException w:name="Table Web 3" w:semiHidden="1" w:unhideWhenUsed="1"/>
     <w:lsdException w:name="Balloon Text" w:semiHidden="1" w:unhideWhenUsed="1"/>
     <w:lsdException w:name="Table Grid" w:uiPriority="39"/>
+    <w:lsdException w:name="Table Theme" w:semiHidden="1" w:unhideWhenUsed="1"/>
     <w:lsdException w:name="Placeholder Text" w:semiHidden="1"/>
     <w:lsdException w:name="No Spacing" w:uiPriority="1" w:qFormat="1"/>
     <w:lsdException w:name="Light Shading" w:uiPriority="60"/>

</xml_diff>